<commit_message>
Instuctions for creating a lattice file
</commit_message>
<xml_diff>
--- a/Sample Lattice Files/FileFormat.docx
+++ b/Sample Lattice Files/FileFormat.docx
@@ -91,8 +91,6 @@
         </w:rPr>
         <w:br/>
       </w:r>
-      <w:bookmarkStart w:id="0" w:name="_GoBack"/>
-      <w:bookmarkEnd w:id="0"/>
       <w:r>
         <w:rPr>
           <w:lang w:val="en-US"/>
@@ -499,6 +497,21 @@
           <w:lang w:val="en-US"/>
         </w:rPr>
         <w:t xml:space="preserve"> is being used it is assumed that there are no site locations listed. Please follow this or an unexpected image will occur, or some other error.</w:t>
+      </w:r>
+      <w:r>
+        <w:rPr>
+          <w:lang w:val="en-US"/>
+        </w:rPr>
+        <w:br/>
+        <w:t>-The camera assumes the site location and bond locations are close to the origin: 0, 0, 0.</w:t>
+      </w:r>
+      <w:bookmarkStart w:id="0" w:name="_GoBack"/>
+      <w:bookmarkEnd w:id="0"/>
+      <w:r>
+        <w:rPr>
+          <w:lang w:val="en-US"/>
+        </w:rPr>
+        <w:t xml:space="preserve"> </w:t>
       </w:r>
       <w:r>
         <w:rPr>

</xml_diff>